<commit_message>
Updating files: Greg's request on 2022dec08
</commit_message>
<xml_diff>
--- a/Readme.docx
+++ b/Readme.docx
@@ -5,7 +5,7 @@
     <w:p>
       <w:pPr>
         <w:rPr>
-          <w:rFonts w:eastAsia="Times New Roman" w:cstheme="minorHAnsi"/>
+          <w:rFonts w:cstheme="minorHAnsi"/>
         </w:rPr>
       </w:pPr>
       <w:r>
@@ -20,38 +20,20 @@
         </w:rPr>
         <w:t xml:space="preserve"> “Correcting for Endogeneity in Models with Bunching”, available </w:t>
       </w:r>
-      <w:hyperlink r:id="rId5" w:history="1">
-        <w:r>
-          <w:rPr>
-            <w:rStyle w:val="Hyperlink"/>
-            <w:rFonts w:cstheme="minorHAnsi"/>
-          </w:rPr>
-          <w:t>h</w:t>
-        </w:r>
-        <w:r>
-          <w:rPr>
-            <w:rStyle w:val="Hyperlink"/>
-            <w:rFonts w:cstheme="minorHAnsi"/>
-          </w:rPr>
-          <w:t>e</w:t>
-        </w:r>
-        <w:bookmarkStart w:id="0" w:name="_GoBack"/>
-        <w:bookmarkEnd w:id="0"/>
-        <w:r>
-          <w:rPr>
-            <w:rStyle w:val="Hyperlink"/>
-            <w:rFonts w:cstheme="minorHAnsi"/>
-          </w:rPr>
-          <w:t>r</w:t>
-        </w:r>
-        <w:r>
-          <w:rPr>
-            <w:rStyle w:val="Hyperlink"/>
-            <w:rFonts w:cstheme="minorHAnsi"/>
-          </w:rPr>
-          <w:t>e</w:t>
-        </w:r>
-      </w:hyperlink>
+      <w:r>
+        <w:rPr>
+          <w:rFonts w:cstheme="minorHAnsi"/>
+        </w:rPr>
+        <w:t xml:space="preserve">at </w:t>
+      </w:r>
+      <w:r>
+        <w:t>https://www.dropbox.com/s/nyvmjmnywc49o1d/C</w:t>
+      </w:r>
+      <w:bookmarkStart w:id="0" w:name="_GoBack"/>
+      <w:bookmarkEnd w:id="0"/>
+      <w:r>
+        <w:t>CN_Econometrics.pdf?dl=0</w:t>
+      </w:r>
       <w:r>
         <w:rPr>
           <w:rFonts w:eastAsia="Times New Roman" w:cstheme="minorHAnsi"/>
@@ -119,19 +101,31 @@
         <w:rPr>
           <w:rFonts w:cstheme="minorHAnsi"/>
         </w:rPr>
-        <w:t xml:space="preserve"> in this folder</w:t>
-      </w:r>
-      <w:r>
-        <w:rPr>
-          <w:rFonts w:cstheme="minorHAnsi"/>
-        </w:rPr>
-        <w:t xml:space="preserve"> in the same </w:t>
-      </w:r>
-      <w:r>
-        <w:rPr>
-          <w:rFonts w:cstheme="minorHAnsi"/>
-        </w:rPr>
-        <w:t>path</w:t>
+        <w:t xml:space="preserve"> in th</w:t>
+      </w:r>
+      <w:r>
+        <w:rPr>
+          <w:rFonts w:cstheme="minorHAnsi"/>
+        </w:rPr>
+        <w:t>e</w:t>
+      </w:r>
+      <w:r>
+        <w:rPr>
+          <w:rFonts w:cstheme="minorHAnsi"/>
+        </w:rPr>
+        <w:t xml:space="preserve"> </w:t>
+      </w:r>
+      <w:r>
+        <w:rPr>
+          <w:rFonts w:cstheme="minorHAnsi"/>
+        </w:rPr>
+        <w:t xml:space="preserve">same </w:t>
+      </w:r>
+      <w:r>
+        <w:rPr>
+          <w:rFonts w:cstheme="minorHAnsi"/>
+        </w:rPr>
+        <w:t>folder</w:t>
       </w:r>
       <w:r>
         <w:rPr>
@@ -157,6 +151,12 @@
         </w:rPr>
         <w:t>Open Sample.do, and change lines 5-12 accordingly.</w:t>
       </w:r>
+      <w:r>
+        <w:rPr>
+          <w:rFonts w:cstheme="minorHAnsi"/>
+        </w:rPr>
+        <w:t xml:space="preserve"> In line 5, add the path of the folder from item 1 above.</w:t>
+      </w:r>
     </w:p>
     <w:p>
       <w:pPr>
@@ -186,13 +186,7 @@
         <w:rPr>
           <w:rFonts w:cstheme="minorHAnsi"/>
         </w:rPr>
-        <w:t>ccn_dist.ad</w:t>
-      </w:r>
-      <w:r>
-        <w:rPr>
-          <w:rFonts w:cstheme="minorHAnsi"/>
-        </w:rPr>
-        <w:t>o</w:t>
+        <w:t>ccn_dist.ado</w:t>
       </w:r>
       <w:proofErr w:type="spellEnd"/>
       <w:r>

</xml_diff>